<commit_message>
(test) Dopisanie jedenastego wydziału
</commit_message>
<xml_diff>
--- a/Konceptualizacja_Karpuk.docx
+++ b/Konceptualizacja_Karpuk.docx
@@ -864,18 +864,7 @@
               <w:szCs w:val="24"/>
               <w:lang w:val="pl-PL"/>
             </w:rPr>
-            <w:t>Jednym z pierwszych Arystoteles założył początek rozmyś</w:t>
-          </w:r>
-          <w:bookmarkStart w:id="0" w:name="_GoBack"/>
-          <w:bookmarkEnd w:id="0"/>
-          <w:r>
-            <w:rPr>
-              <w:rFonts w:ascii="Times New Roman" w:hAnsi="Times New Roman" w:cs="Times New Roman"/>
-              <w:sz w:val="24"/>
-              <w:szCs w:val="24"/>
-              <w:lang w:val="pl-PL"/>
-            </w:rPr>
-            <w:t xml:space="preserve">lań na ten temat. </w:t>
+            <w:t xml:space="preserve">Jednym z pierwszych Arystoteles założył początek rozmyślań na ten temat. </w:t>
           </w:r>
           <w:r>
             <w:rPr>
@@ -4367,7 +4356,7 @@
               <w:lang w:val="pl-PL"/>
             </w:rPr>
           </w:pPr>
-          <w:bookmarkStart w:id="1" w:name="__DdeLink__433_1039293261"/>
+          <w:bookmarkStart w:id="0" w:name="__DdeLink__433_1039293261"/>
           <w:r>
             <w:rPr>
               <w:rFonts w:ascii="Times New Roman" w:hAnsi="Times New Roman" w:cs="Times New Roman"/>
@@ -4386,7 +4375,7 @@
             </w:rPr>
             <w:t>eofilologii</w:t>
           </w:r>
-          <w:bookmarkEnd w:id="1"/>
+          <w:bookmarkEnd w:id="0"/>
         </w:p>
         <w:p>
           <w:pPr>
@@ -4490,7 +4479,18 @@
               <w:szCs w:val="24"/>
               <w:lang w:val="pl-PL"/>
             </w:rPr>
-            <w:t>Fizyczno-matematyczny</w:t>
+            <w:t>Fizyczno-matematycz</w:t>
+          </w:r>
+          <w:bookmarkStart w:id="1" w:name="_GoBack"/>
+          <w:bookmarkEnd w:id="1"/>
+          <w:r>
+            <w:rPr>
+              <w:rFonts w:ascii="Times New Roman" w:hAnsi="Times New Roman" w:cs="Times New Roman"/>
+              <w:sz w:val="24"/>
+              <w:szCs w:val="24"/>
+              <w:lang w:val="pl-PL"/>
+            </w:rPr>
+            <w:t>ny</w:t>
           </w:r>
         </w:p>
         <w:p>
@@ -4544,6 +4544,33 @@
             </w:rPr>
             <w:t>Prawny</w:t>
           </w:r>
+        </w:p>
+        <w:p>
+          <w:pPr>
+            <w:pStyle w:val="af7"/>
+            <w:numPr>
+              <w:ilvl w:val="0"/>
+              <w:numId w:val="5"/>
+            </w:numPr>
+            <w:spacing w:line="360" w:lineRule="auto"/>
+            <w:jc w:val="both"/>
+            <w:rPr>
+              <w:rFonts w:ascii="Times New Roman" w:hAnsi="Times New Roman" w:cs="Times New Roman"/>
+              <w:sz w:val="24"/>
+              <w:szCs w:val="24"/>
+              <w:lang w:val="pl-PL"/>
+            </w:rPr>
+          </w:pPr>
+          <w:proofErr w:type="spellStart"/>
+          <w:r>
+            <w:rPr>
+              <w:rFonts w:ascii="Times New Roman" w:hAnsi="Times New Roman" w:cs="Times New Roman"/>
+              <w:sz w:val="24"/>
+              <w:szCs w:val="24"/>
+            </w:rPr>
+            <w:t>seksuologia</w:t>
+          </w:r>
+          <w:proofErr w:type="spellEnd"/>
         </w:p>
         <w:p>
           <w:pPr>
@@ -8776,32 +8803,15 @@
         </w:rPr>
         <w:t xml:space="preserve"> </w:t>
       </w:r>
-      <w:r>
-        <w:fldChar w:fldCharType="begin"/>
-      </w:r>
-      <w:r>
-        <w:rPr>
-          <w:lang w:val="pl-PL"/>
-        </w:rPr>
-        <w:instrText xml:space="preserve"> HYPERLINK "http://student.us.edu.pl/definicja-organizacji-studenckiej-lub-doktoranckiej" \h </w:instrText>
-      </w:r>
-      <w:r>
-        <w:fldChar w:fldCharType="separate"/>
-      </w:r>
-      <w:r>
-        <w:rPr>
-          <w:rStyle w:val="InternetLink"/>
-          <w:lang w:val="pl-PL"/>
-        </w:rPr>
-        <w:t>http://student.us.edu.pl/definicja-organizacji-studenckiej-lub-doktoranckiej</w:t>
-      </w:r>
-      <w:r>
-        <w:rPr>
-          <w:rStyle w:val="InternetLink"/>
-          <w:lang w:val="pl-PL"/>
-        </w:rPr>
-        <w:fldChar w:fldCharType="end"/>
-      </w:r>
+      <w:hyperlink r:id="rId1">
+        <w:r>
+          <w:rPr>
+            <w:rStyle w:val="InternetLink"/>
+            <w:lang w:val="pl-PL"/>
+          </w:rPr>
+          <w:t>http://student.us.edu.pl/definicja-organizacji-studenckiej-lub-doktoranckiej</w:t>
+        </w:r>
+      </w:hyperlink>
       <w:r>
         <w:rPr>
           <w:lang w:val="pl-PL"/>
@@ -8837,32 +8847,15 @@
         </w:rPr>
         <w:t xml:space="preserve"> </w:t>
       </w:r>
-      <w:r>
-        <w:fldChar w:fldCharType="begin"/>
-      </w:r>
-      <w:r>
-        <w:rPr>
-          <w:lang w:val="pl-PL"/>
-        </w:rPr>
-        <w:instrText xml:space="preserve"> HYPERLINK "http://sjp.pl/student" \h </w:instrText>
-      </w:r>
-      <w:r>
-        <w:fldChar w:fldCharType="separate"/>
-      </w:r>
-      <w:r>
-        <w:rPr>
-          <w:rStyle w:val="InternetLink"/>
-          <w:lang w:val="pl-PL"/>
-        </w:rPr>
-        <w:t>http://sjp.pl/student</w:t>
-      </w:r>
-      <w:r>
-        <w:rPr>
-          <w:rStyle w:val="InternetLink"/>
-          <w:lang w:val="pl-PL"/>
-        </w:rPr>
-        <w:fldChar w:fldCharType="end"/>
-      </w:r>
+      <w:hyperlink r:id="rId2">
+        <w:r>
+          <w:rPr>
+            <w:rStyle w:val="InternetLink"/>
+            <w:lang w:val="pl-PL"/>
+          </w:rPr>
+          <w:t>http://sjp.pl/student</w:t>
+        </w:r>
+      </w:hyperlink>
       <w:r>
         <w:rPr>
           <w:lang w:val="pl-PL"/>
@@ -8928,15 +8921,32 @@
         </w:rPr>
         <w:t xml:space="preserve"> </w:t>
       </w:r>
-      <w:hyperlink r:id="rId1">
-        <w:r>
-          <w:rPr>
-            <w:rStyle w:val="InternetLink"/>
-            <w:lang w:val="pl-PL"/>
-          </w:rPr>
-          <w:t>http://www.brsu.by/univer/obshchie-svedeniya</w:t>
-        </w:r>
-      </w:hyperlink>
+      <w:r>
+        <w:fldChar w:fldCharType="begin"/>
+      </w:r>
+      <w:r>
+        <w:rPr>
+          <w:lang w:val="pl-PL"/>
+        </w:rPr>
+        <w:instrText xml:space="preserve"> HYPERLINK "http://www.brsu.by/univer/obshchie-svedeniya" \h </w:instrText>
+      </w:r>
+      <w:r>
+        <w:fldChar w:fldCharType="separate"/>
+      </w:r>
+      <w:r>
+        <w:rPr>
+          <w:rStyle w:val="InternetLink"/>
+          <w:lang w:val="pl-PL"/>
+        </w:rPr>
+        <w:t>http://www.brsu.by/univer/obshchie-svedeniya</w:t>
+      </w:r>
+      <w:r>
+        <w:rPr>
+          <w:rStyle w:val="InternetLink"/>
+          <w:lang w:val="pl-PL"/>
+        </w:rPr>
+        <w:fldChar w:fldCharType="end"/>
+      </w:r>
       <w:r>
         <w:rPr>
           <w:lang w:val="pl-PL"/>
@@ -8987,32 +8997,15 @@
         </w:rPr>
         <w:t xml:space="preserve"> </w:t>
       </w:r>
-      <w:r>
-        <w:fldChar w:fldCharType="begin"/>
-      </w:r>
-      <w:r>
-        <w:rPr>
-          <w:lang w:val="pl-PL"/>
-        </w:rPr>
-        <w:instrText xml:space="preserve"> HYPERLINK "http://www.uj.edu.pl/struktura/wydzialy" </w:instrText>
-      </w:r>
-      <w:r>
-        <w:fldChar w:fldCharType="separate"/>
-      </w:r>
-      <w:r>
-        <w:rPr>
-          <w:rStyle w:val="af8"/>
-          <w:lang w:val="pl-PL"/>
-        </w:rPr>
-        <w:t>http://www.uj.edu.pl/struktura/wydzialy</w:t>
-      </w:r>
-      <w:r>
-        <w:rPr>
-          <w:rStyle w:val="af8"/>
-          <w:lang w:val="pl-PL"/>
-        </w:rPr>
-        <w:fldChar w:fldCharType="end"/>
-      </w:r>
+      <w:hyperlink r:id="rId3" w:history="1">
+        <w:r>
+          <w:rPr>
+            <w:rStyle w:val="af8"/>
+            <w:lang w:val="pl-PL"/>
+          </w:rPr>
+          <w:t>http://www.uj.edu.pl/struktura/wydzialy</w:t>
+        </w:r>
+      </w:hyperlink>
       <w:r>
         <w:rPr>
           <w:lang w:val="pl-PL"/>
@@ -14805,7 +14798,7 @@
 </file>
 
 <file path=customXml/itemProps2.xml><?xml version="1.0" encoding="utf-8"?>
-<ds:datastoreItem xmlns:ds="http://schemas.openxmlformats.org/officeDocument/2006/customXml" ds:itemID="{3302A278-B0C3-437B-9F62-7F5EF627D168}">
+<ds:datastoreItem xmlns:ds="http://schemas.openxmlformats.org/officeDocument/2006/customXml" ds:itemID="{17A23C7E-0523-486D-9A8B-15EA2BF0EF0F}">
   <ds:schemaRefs>
     <ds:schemaRef ds:uri="http://schemas.openxmlformats.org/officeDocument/2006/bibliography"/>
   </ds:schemaRefs>

</xml_diff>

<commit_message>
Revert "(test) Dopisanie jedenastego wydziału"
This reverts commit caf9a1d77a1cdd4843840674a818c57baacfacc6.
</commit_message>
<xml_diff>
--- a/Konceptualizacja_Karpuk.docx
+++ b/Konceptualizacja_Karpuk.docx
@@ -864,7 +864,18 @@
               <w:szCs w:val="24"/>
               <w:lang w:val="pl-PL"/>
             </w:rPr>
-            <w:t xml:space="preserve">Jednym z pierwszych Arystoteles założył początek rozmyślań na ten temat. </w:t>
+            <w:t>Jednym z pierwszych Arystoteles założył początek rozmyś</w:t>
+          </w:r>
+          <w:bookmarkStart w:id="0" w:name="_GoBack"/>
+          <w:bookmarkEnd w:id="0"/>
+          <w:r>
+            <w:rPr>
+              <w:rFonts w:ascii="Times New Roman" w:hAnsi="Times New Roman" w:cs="Times New Roman"/>
+              <w:sz w:val="24"/>
+              <w:szCs w:val="24"/>
+              <w:lang w:val="pl-PL"/>
+            </w:rPr>
+            <w:t xml:space="preserve">lań na ten temat. </w:t>
           </w:r>
           <w:r>
             <w:rPr>
@@ -4356,7 +4367,7 @@
               <w:lang w:val="pl-PL"/>
             </w:rPr>
           </w:pPr>
-          <w:bookmarkStart w:id="0" w:name="__DdeLink__433_1039293261"/>
+          <w:bookmarkStart w:id="1" w:name="__DdeLink__433_1039293261"/>
           <w:r>
             <w:rPr>
               <w:rFonts w:ascii="Times New Roman" w:hAnsi="Times New Roman" w:cs="Times New Roman"/>
@@ -4375,7 +4386,7 @@
             </w:rPr>
             <w:t>eofilologii</w:t>
           </w:r>
-          <w:bookmarkEnd w:id="0"/>
+          <w:bookmarkEnd w:id="1"/>
         </w:p>
         <w:p>
           <w:pPr>
@@ -4479,18 +4490,7 @@
               <w:szCs w:val="24"/>
               <w:lang w:val="pl-PL"/>
             </w:rPr>
-            <w:t>Fizyczno-matematycz</w:t>
-          </w:r>
-          <w:bookmarkStart w:id="1" w:name="_GoBack"/>
-          <w:bookmarkEnd w:id="1"/>
-          <w:r>
-            <w:rPr>
-              <w:rFonts w:ascii="Times New Roman" w:hAnsi="Times New Roman" w:cs="Times New Roman"/>
-              <w:sz w:val="24"/>
-              <w:szCs w:val="24"/>
-              <w:lang w:val="pl-PL"/>
-            </w:rPr>
-            <w:t>ny</w:t>
+            <w:t>Fizyczno-matematyczny</w:t>
           </w:r>
         </w:p>
         <w:p>
@@ -4544,33 +4544,6 @@
             </w:rPr>
             <w:t>Prawny</w:t>
           </w:r>
-        </w:p>
-        <w:p>
-          <w:pPr>
-            <w:pStyle w:val="af7"/>
-            <w:numPr>
-              <w:ilvl w:val="0"/>
-              <w:numId w:val="5"/>
-            </w:numPr>
-            <w:spacing w:line="360" w:lineRule="auto"/>
-            <w:jc w:val="both"/>
-            <w:rPr>
-              <w:rFonts w:ascii="Times New Roman" w:hAnsi="Times New Roman" w:cs="Times New Roman"/>
-              <w:sz w:val="24"/>
-              <w:szCs w:val="24"/>
-              <w:lang w:val="pl-PL"/>
-            </w:rPr>
-          </w:pPr>
-          <w:proofErr w:type="spellStart"/>
-          <w:r>
-            <w:rPr>
-              <w:rFonts w:ascii="Times New Roman" w:hAnsi="Times New Roman" w:cs="Times New Roman"/>
-              <w:sz w:val="24"/>
-              <w:szCs w:val="24"/>
-            </w:rPr>
-            <w:t>seksuologia</w:t>
-          </w:r>
-          <w:proofErr w:type="spellEnd"/>
         </w:p>
         <w:p>
           <w:pPr>
@@ -8803,15 +8776,32 @@
         </w:rPr>
         <w:t xml:space="preserve"> </w:t>
       </w:r>
-      <w:hyperlink r:id="rId1">
-        <w:r>
-          <w:rPr>
-            <w:rStyle w:val="InternetLink"/>
-            <w:lang w:val="pl-PL"/>
-          </w:rPr>
-          <w:t>http://student.us.edu.pl/definicja-organizacji-studenckiej-lub-doktoranckiej</w:t>
-        </w:r>
-      </w:hyperlink>
+      <w:r>
+        <w:fldChar w:fldCharType="begin"/>
+      </w:r>
+      <w:r>
+        <w:rPr>
+          <w:lang w:val="pl-PL"/>
+        </w:rPr>
+        <w:instrText xml:space="preserve"> HYPERLINK "http://student.us.edu.pl/definicja-organizacji-studenckiej-lub-doktoranckiej" \h </w:instrText>
+      </w:r>
+      <w:r>
+        <w:fldChar w:fldCharType="separate"/>
+      </w:r>
+      <w:r>
+        <w:rPr>
+          <w:rStyle w:val="InternetLink"/>
+          <w:lang w:val="pl-PL"/>
+        </w:rPr>
+        <w:t>http://student.us.edu.pl/definicja-organizacji-studenckiej-lub-doktoranckiej</w:t>
+      </w:r>
+      <w:r>
+        <w:rPr>
+          <w:rStyle w:val="InternetLink"/>
+          <w:lang w:val="pl-PL"/>
+        </w:rPr>
+        <w:fldChar w:fldCharType="end"/>
+      </w:r>
       <w:r>
         <w:rPr>
           <w:lang w:val="pl-PL"/>
@@ -8847,15 +8837,32 @@
         </w:rPr>
         <w:t xml:space="preserve"> </w:t>
       </w:r>
-      <w:hyperlink r:id="rId2">
-        <w:r>
-          <w:rPr>
-            <w:rStyle w:val="InternetLink"/>
-            <w:lang w:val="pl-PL"/>
-          </w:rPr>
-          <w:t>http://sjp.pl/student</w:t>
-        </w:r>
-      </w:hyperlink>
+      <w:r>
+        <w:fldChar w:fldCharType="begin"/>
+      </w:r>
+      <w:r>
+        <w:rPr>
+          <w:lang w:val="pl-PL"/>
+        </w:rPr>
+        <w:instrText xml:space="preserve"> HYPERLINK "http://sjp.pl/student" \h </w:instrText>
+      </w:r>
+      <w:r>
+        <w:fldChar w:fldCharType="separate"/>
+      </w:r>
+      <w:r>
+        <w:rPr>
+          <w:rStyle w:val="InternetLink"/>
+          <w:lang w:val="pl-PL"/>
+        </w:rPr>
+        <w:t>http://sjp.pl/student</w:t>
+      </w:r>
+      <w:r>
+        <w:rPr>
+          <w:rStyle w:val="InternetLink"/>
+          <w:lang w:val="pl-PL"/>
+        </w:rPr>
+        <w:fldChar w:fldCharType="end"/>
+      </w:r>
       <w:r>
         <w:rPr>
           <w:lang w:val="pl-PL"/>
@@ -8921,32 +8928,15 @@
         </w:rPr>
         <w:t xml:space="preserve"> </w:t>
       </w:r>
-      <w:r>
-        <w:fldChar w:fldCharType="begin"/>
-      </w:r>
-      <w:r>
-        <w:rPr>
-          <w:lang w:val="pl-PL"/>
-        </w:rPr>
-        <w:instrText xml:space="preserve"> HYPERLINK "http://www.brsu.by/univer/obshchie-svedeniya" \h </w:instrText>
-      </w:r>
-      <w:r>
-        <w:fldChar w:fldCharType="separate"/>
-      </w:r>
-      <w:r>
-        <w:rPr>
-          <w:rStyle w:val="InternetLink"/>
-          <w:lang w:val="pl-PL"/>
-        </w:rPr>
-        <w:t>http://www.brsu.by/univer/obshchie-svedeniya</w:t>
-      </w:r>
-      <w:r>
-        <w:rPr>
-          <w:rStyle w:val="InternetLink"/>
-          <w:lang w:val="pl-PL"/>
-        </w:rPr>
-        <w:fldChar w:fldCharType="end"/>
-      </w:r>
+      <w:hyperlink r:id="rId1">
+        <w:r>
+          <w:rPr>
+            <w:rStyle w:val="InternetLink"/>
+            <w:lang w:val="pl-PL"/>
+          </w:rPr>
+          <w:t>http://www.brsu.by/univer/obshchie-svedeniya</w:t>
+        </w:r>
+      </w:hyperlink>
       <w:r>
         <w:rPr>
           <w:lang w:val="pl-PL"/>
@@ -8997,15 +8987,32 @@
         </w:rPr>
         <w:t xml:space="preserve"> </w:t>
       </w:r>
-      <w:hyperlink r:id="rId3" w:history="1">
-        <w:r>
-          <w:rPr>
-            <w:rStyle w:val="af8"/>
-            <w:lang w:val="pl-PL"/>
-          </w:rPr>
-          <w:t>http://www.uj.edu.pl/struktura/wydzialy</w:t>
-        </w:r>
-      </w:hyperlink>
+      <w:r>
+        <w:fldChar w:fldCharType="begin"/>
+      </w:r>
+      <w:r>
+        <w:rPr>
+          <w:lang w:val="pl-PL"/>
+        </w:rPr>
+        <w:instrText xml:space="preserve"> HYPERLINK "http://www.uj.edu.pl/struktura/wydzialy" </w:instrText>
+      </w:r>
+      <w:r>
+        <w:fldChar w:fldCharType="separate"/>
+      </w:r>
+      <w:r>
+        <w:rPr>
+          <w:rStyle w:val="af8"/>
+          <w:lang w:val="pl-PL"/>
+        </w:rPr>
+        <w:t>http://www.uj.edu.pl/struktura/wydzialy</w:t>
+      </w:r>
+      <w:r>
+        <w:rPr>
+          <w:rStyle w:val="af8"/>
+          <w:lang w:val="pl-PL"/>
+        </w:rPr>
+        <w:fldChar w:fldCharType="end"/>
+      </w:r>
       <w:r>
         <w:rPr>
           <w:lang w:val="pl-PL"/>
@@ -14798,7 +14805,7 @@
 </file>
 
 <file path=customXml/itemProps2.xml><?xml version="1.0" encoding="utf-8"?>
-<ds:datastoreItem xmlns:ds="http://schemas.openxmlformats.org/officeDocument/2006/customXml" ds:itemID="{17A23C7E-0523-486D-9A8B-15EA2BF0EF0F}">
+<ds:datastoreItem xmlns:ds="http://schemas.openxmlformats.org/officeDocument/2006/customXml" ds:itemID="{3302A278-B0C3-437B-9F62-7F5EF627D168}">
   <ds:schemaRefs>
     <ds:schemaRef ds:uri="http://schemas.openxmlformats.org/officeDocument/2006/bibliography"/>
   </ds:schemaRefs>

</xml_diff>